<commit_message>
Full game functionality for the blackjack game, stored in the backend and displays in the frontend. Does not include point tracking yet. Only displays win or loss.
</commit_message>
<xml_diff>
--- a/Documentation/UX feedback report.docx
+++ b/Documentation/UX feedback report.docx
@@ -22,6 +22,16 @@
           <w:lang w:val="en-US"/>
         </w:rPr>
       </w:pPr>
+      <w:r>
+        <w:rPr>
+          <w:b/>
+          <w:bCs/>
+          <w:sz w:val="30"/>
+          <w:szCs w:val="30"/>
+          <w:lang w:val="en-US"/>
+        </w:rPr>
+        <w:t>UX feedback report</w:t>
+      </w:r>
     </w:p>
     <w:p>
       <w:pPr>
@@ -661,14 +671,6 @@
         </w:rPr>
         <w:br/>
       </w:r>
-    </w:p>
-    <w:p>
-      <w:pPr>
-        <w:contextualSpacing/>
-        <w:rPr>
-          <w:lang w:val="en-US"/>
-        </w:rPr>
-      </w:pPr>
     </w:p>
     <w:p>
       <w:pPr>
@@ -1812,22 +1814,6 @@
     </w:p>
     <w:p>
       <w:pPr>
-        <w:contextualSpacing/>
-        <w:rPr>
-          <w:lang w:val="nl-NL"/>
-        </w:rPr>
-      </w:pPr>
-    </w:p>
-    <w:p>
-      <w:pPr>
-        <w:contextualSpacing/>
-        <w:rPr>
-          <w:lang w:val="nl-NL"/>
-        </w:rPr>
-      </w:pPr>
-    </w:p>
-    <w:p>
-      <w:pPr>
         <w:pStyle w:val="Kop1"/>
         <w:rPr>
           <w:lang w:val="en-US"/>
@@ -1838,6 +1824,7 @@
         <w:rPr>
           <w:lang w:val="en-US"/>
         </w:rPr>
+        <w:lastRenderedPageBreak/>
         <w:t>Introduction</w:t>
       </w:r>
       <w:bookmarkEnd w:id="13"/>
@@ -1852,7 +1839,21 @@
         <w:rPr>
           <w:lang w:val="en-US"/>
         </w:rPr>
-        <w:t>Without gathering feedback about the user experience of my website, how will I know that it looks good? This is why getting user feedback is very important. Based on the feedback these test users give, I can improve the website’s user feedback. It is important to get people from different age groups so that the website can be as user friendly as it can be to every possible group of users.</w:t>
+        <w:t xml:space="preserve">Without gathering feedback about the user experience of my website, how will I know that it looks good? </w:t>
+      </w:r>
+      <w:proofErr w:type="gramStart"/>
+      <w:r>
+        <w:rPr>
+          <w:lang w:val="en-US"/>
+        </w:rPr>
+        <w:t>This is why</w:t>
+      </w:r>
+      <w:proofErr w:type="gramEnd"/>
+      <w:r>
+        <w:rPr>
+          <w:lang w:val="en-US"/>
+        </w:rPr>
+        <w:t xml:space="preserve"> getting user feedback is very important. Based on the feedback these test users give, I can improve the website’s user feedback. It is important to get people from different age groups so that the website can be as user friendly as it can be to every possible group of users.</w:t>
       </w:r>
     </w:p>
     <w:p>
@@ -2070,6 +2071,7 @@
         <w:rPr>
           <w:lang w:val="en-US"/>
         </w:rPr>
+        <w:lastRenderedPageBreak/>
         <w:t>Feedback session strategy</w:t>
       </w:r>
       <w:bookmarkEnd w:id="14"/>
@@ -2239,11 +2241,19 @@
           <w:lang w:val="nl-NL"/>
         </w:rPr>
       </w:pPr>
+      <w:proofErr w:type="spellStart"/>
       <w:r>
         <w:rPr>
           <w:lang w:val="nl-NL"/>
         </w:rPr>
-        <w:t>Main page:</w:t>
+        <w:t>Main</w:t>
+      </w:r>
+      <w:proofErr w:type="spellEnd"/>
+      <w:r>
+        <w:rPr>
+          <w:lang w:val="nl-NL"/>
+        </w:rPr>
+        <w:t xml:space="preserve"> page:</w:t>
       </w:r>
     </w:p>
     <w:p>
@@ -2427,8 +2437,16 @@
               <w:rPr>
                 <w:lang w:val="nl-NL"/>
               </w:rPr>
-              <w:t>Ivar Faessen</w:t>
-            </w:r>
+              <w:t xml:space="preserve">Ivar </w:t>
+            </w:r>
+            <w:proofErr w:type="spellStart"/>
+            <w:r>
+              <w:rPr>
+                <w:lang w:val="nl-NL"/>
+              </w:rPr>
+              <w:t>Faessen</w:t>
+            </w:r>
+            <w:proofErr w:type="spellEnd"/>
           </w:p>
         </w:tc>
         <w:tc>
@@ -2539,7 +2557,21 @@
               <w:rPr>
                 <w:lang w:val="en-US"/>
               </w:rPr>
-              <w:t>The messages when you do not have enough points to bet, or when you lose or win are not noticeable enough. They are very small. Maybe they can pop out, be bigger or have a different color.</w:t>
+              <w:t xml:space="preserve">The messages when you do not have enough points to bet, or when you </w:t>
+            </w:r>
+            <w:proofErr w:type="gramStart"/>
+            <w:r>
+              <w:rPr>
+                <w:lang w:val="en-US"/>
+              </w:rPr>
+              <w:t>lose</w:t>
+            </w:r>
+            <w:proofErr w:type="gramEnd"/>
+            <w:r>
+              <w:rPr>
+                <w:lang w:val="en-US"/>
+              </w:rPr>
+              <w:t xml:space="preserve"> or win are not noticeable enough. They are very small. Maybe they can pop out, be bigger or have a different color.</w:t>
             </w:r>
           </w:p>
         </w:tc>
@@ -3007,7 +3039,21 @@
         <w:rPr>
           <w:lang w:val="en-US"/>
         </w:rPr>
-        <w:t xml:space="preserve"> This makes it so the user instantly knows that this is the box they have to look at for progressing through the page.</w:t>
+        <w:t xml:space="preserve"> This makes it so the user instantly knows that this is the box they </w:t>
+      </w:r>
+      <w:proofErr w:type="gramStart"/>
+      <w:r>
+        <w:rPr>
+          <w:lang w:val="en-US"/>
+        </w:rPr>
+        <w:t>have to</w:t>
+      </w:r>
+      <w:proofErr w:type="gramEnd"/>
+      <w:r>
+        <w:rPr>
+          <w:lang w:val="en-US"/>
+        </w:rPr>
+        <w:t xml:space="preserve"> look at for progressing through the page.</w:t>
       </w:r>
     </w:p>
     <w:p>
@@ -3433,7 +3479,21 @@
         <w:rPr>
           <w:lang w:val="en-US"/>
         </w:rPr>
-        <w:t>Every component is layered in a way that matches how you would find it in the real world. The steps you have to take are ordered from top to bottom, so the inputs are mostly at the top and the start button is at the bottom. This order of elements is followed at every part of the application. The login section has it, and the game components have it.</w:t>
+        <w:t xml:space="preserve">Every component is layered in a way that matches how you would find it in the real world. The steps you </w:t>
+      </w:r>
+      <w:proofErr w:type="gramStart"/>
+      <w:r>
+        <w:rPr>
+          <w:lang w:val="en-US"/>
+        </w:rPr>
+        <w:t>have to</w:t>
+      </w:r>
+      <w:proofErr w:type="gramEnd"/>
+      <w:r>
+        <w:rPr>
+          <w:lang w:val="en-US"/>
+        </w:rPr>
+        <w:t xml:space="preserve"> take are ordered from top to bottom, so the inputs are mostly at the top and the start button is at the bottom. This order of elements is followed at every part of the application. The login section has it, and the game components have it.</w:t>
       </w:r>
     </w:p>
     <w:p>
@@ -3533,7 +3593,21 @@
         <w:rPr>
           <w:lang w:val="en-US"/>
         </w:rPr>
-        <w:t>The website follows a consistent style for its components and the background. The background is always a gradient, while the components that appear on the page have a shadow and a half transparent background color. Furthermore, the font and text color mostly stays the same throughout the website, unless it is not possible due to the background color. Lastly, the components that appear on top of the background follow a similar element layout where the inputs appear from top to bottom by relevancy.</w:t>
+        <w:t xml:space="preserve">The website follows a consistent style for its components and the background. The background is always a gradient, while the components that appear on the page have a shadow and a half transparent background color. Furthermore, the font and text color mostly </w:t>
+      </w:r>
+      <w:proofErr w:type="gramStart"/>
+      <w:r>
+        <w:rPr>
+          <w:lang w:val="en-US"/>
+        </w:rPr>
+        <w:t>stays</w:t>
+      </w:r>
+      <w:proofErr w:type="gramEnd"/>
+      <w:r>
+        <w:rPr>
+          <w:lang w:val="en-US"/>
+        </w:rPr>
+        <w:t xml:space="preserve"> the same throughout the website, unless it is not possible due to the background color. Lastly, the components that appear on top of the background follow a similar element layout where the inputs appear from top to bottom by relevancy.</w:t>
       </w:r>
     </w:p>
     <w:p>
@@ -3685,24 +3759,10 @@
     <w:p>
       <w:pPr>
         <w:pStyle w:val="Lijstalinea"/>
-        <w:numPr>
-          <w:ilvl w:val="0"/>
-          <w:numId w:val="1"/>
-        </w:numPr>
-        <w:rPr>
-          <w:b/>
-          <w:bCs/>
-          <w:lang w:val="en-US"/>
-        </w:rPr>
-      </w:pPr>
-      <w:r>
-        <w:rPr>
-          <w:b/>
-          <w:bCs/>
-          <w:lang w:val="en-US"/>
-        </w:rPr>
-        <w:t>Aesthetic and minimalistic design</w:t>
-      </w:r>
+        <w:rPr>
+          <w:lang w:val="en-US"/>
+        </w:rPr>
+      </w:pPr>
     </w:p>
     <w:p>
       <w:pPr>
@@ -3711,13 +3771,6 @@
           <w:lang w:val="en-US"/>
         </w:rPr>
       </w:pPr>
-      <w:r>
-        <w:rPr>
-          <w:lang w:val="en-US"/>
-        </w:rPr>
-        <w:lastRenderedPageBreak/>
-        <w:t>There is little to no unnecessary information shown on the website, and any important information or elements are clearly shown to pop out from the background. The background is also calm and not supposed to be distracting. This helps the user focus.</w:t>
-      </w:r>
     </w:p>
     <w:p>
       <w:pPr>
@@ -3738,7 +3791,62 @@
           <w:bCs/>
           <w:lang w:val="en-US"/>
         </w:rPr>
-        <w:t>Help users recognize, diagnose and recover from errors</w:t>
+        <w:lastRenderedPageBreak/>
+        <w:t>Aesthetic and minimalistic design</w:t>
+      </w:r>
+    </w:p>
+    <w:p>
+      <w:pPr>
+        <w:pStyle w:val="Lijstalinea"/>
+        <w:rPr>
+          <w:lang w:val="en-US"/>
+        </w:rPr>
+      </w:pPr>
+      <w:r>
+        <w:rPr>
+          <w:lang w:val="en-US"/>
+        </w:rPr>
+        <w:t>There is little to no unnecessary information shown on the website, and any important information or elements are clearly shown to pop out from the background. The background is also calm and not supposed to be distracting. This helps the user focus.</w:t>
+      </w:r>
+    </w:p>
+    <w:p>
+      <w:pPr>
+        <w:pStyle w:val="Lijstalinea"/>
+        <w:numPr>
+          <w:ilvl w:val="0"/>
+          <w:numId w:val="1"/>
+        </w:numPr>
+        <w:rPr>
+          <w:b/>
+          <w:bCs/>
+          <w:lang w:val="en-US"/>
+        </w:rPr>
+      </w:pPr>
+      <w:r>
+        <w:rPr>
+          <w:b/>
+          <w:bCs/>
+          <w:lang w:val="en-US"/>
+        </w:rPr>
+        <w:t xml:space="preserve">Help users recognize, </w:t>
+      </w:r>
+      <w:proofErr w:type="gramStart"/>
+      <w:r>
+        <w:rPr>
+          <w:b/>
+          <w:bCs/>
+          <w:lang w:val="en-US"/>
+        </w:rPr>
+        <w:t>diagnose</w:t>
+      </w:r>
+      <w:proofErr w:type="gramEnd"/>
+      <w:r>
+        <w:rPr>
+          <w:b/>
+          <w:bCs/>
+          <w:lang w:val="en-US"/>
+        </w:rPr>
+        <w:t xml:space="preserve"> and recover from errors</w:t>
       </w:r>
     </w:p>
     <w:p>
@@ -4350,6 +4458,7 @@
   <w:style w:type="character" w:default="1" w:styleId="Standaardalinea-lettertype">
     <w:name w:val="Default Paragraph Font"/>
     <w:uiPriority w:val="1"/>
+    <w:semiHidden/>
     <w:unhideWhenUsed/>
   </w:style>
   <w:style w:type="table" w:default="1" w:styleId="Standaardtabel">

</xml_diff>